<commit_message>
Add players, refactor code
</commit_message>
<xml_diff>
--- a/Rock Paper Scissors – coding puzzle.docx
+++ b/Rock Paper Scissors – coding puzzle.docx
@@ -174,7 +174,15 @@
         <w:t>o</w:t>
       </w:r>
       <w:r>
-        <w:t>nce I have a working game, I’m get feedback by putting the game in front of my housemate, Ali. I’ll then update the implementation based on his feedback (if necessary) then work on extra features.</w:t>
+        <w:t xml:space="preserve">nce I have a working game, I’m </w:t>
+      </w:r>
+      <w:proofErr w:type="gramStart"/>
+      <w:r>
+        <w:t>get</w:t>
+      </w:r>
+      <w:proofErr w:type="gramEnd"/>
+      <w:r>
+        <w:t xml:space="preserve"> feedback by putting the game in front of my housemate, Ali. I’ll then update the implementation based on his feedback (if necessary) then work on extra features.</w:t>
       </w:r>
     </w:p>
     <w:p>
@@ -193,13 +201,22 @@
           <w:b/>
           <w:color w:val="FF0000"/>
         </w:rPr>
-        <w:t>Ensure code quality using Emma and FindBugs</w:t>
-      </w:r>
+        <w:t xml:space="preserve">Ensure code quality using Emma and </w:t>
+      </w:r>
+      <w:proofErr w:type="spellStart"/>
       <w:r>
         <w:rPr>
           <w:b/>
           <w:color w:val="FF0000"/>
         </w:rPr>
+        <w:t>FindBugs</w:t>
+      </w:r>
+      <w:proofErr w:type="spellEnd"/>
+      <w:r>
+        <w:rPr>
+          <w:b/>
+          <w:color w:val="FF0000"/>
+        </w:rPr>
         <w:t xml:space="preserve"> </w:t>
       </w:r>
       <w:r>
@@ -212,7 +229,15 @@
         <w:t>f</w:t>
       </w:r>
       <w:r>
-        <w:t>inally, I’ll generate some quality metrics using Emma and FindBugs, showing unit test coverage and potential bugs.</w:t>
+        <w:t xml:space="preserve">inally, I’ll generate some quality metrics using Emma and </w:t>
+      </w:r>
+      <w:proofErr w:type="spellStart"/>
+      <w:r>
+        <w:t>FindBugs</w:t>
+      </w:r>
+      <w:proofErr w:type="spellEnd"/>
+      <w:r>
+        <w:t>, showing unit test coverage and potential bugs.</w:t>
       </w:r>
     </w:p>
     <w:p/>
@@ -361,12 +386,21 @@
         <w:t xml:space="preserve">Picture courtesy Viola Burke’s </w:t>
       </w:r>
       <w:hyperlink r:id="rId6" w:history="1">
+        <w:proofErr w:type="spellStart"/>
         <w:r>
           <w:rPr>
             <w:rStyle w:val="Hyperlink"/>
             <w:sz w:val="20"/>
           </w:rPr>
-          <w:t>Flickr stream</w:t>
+          <w:t>Flickr</w:t>
+        </w:r>
+        <w:proofErr w:type="spellEnd"/>
+        <w:r>
+          <w:rPr>
+            <w:rStyle w:val="Hyperlink"/>
+            <w:sz w:val="20"/>
+          </w:rPr>
+          <w:t xml:space="preserve"> stream</w:t>
         </w:r>
       </w:hyperlink>
       <w:r>
@@ -447,18 +481,19 @@
           <w:color w:val="FF0000"/>
           <w:sz w:val="20"/>
         </w:rPr>
-        <w:t xml:space="preserve">_____    __________________ .___.___     _____          __   </w:t>
-      </w:r>
-    </w:p>
-    <w:p>
-      <w:pPr>
+        <w:t>_____    _________________</w:t>
+      </w:r>
+      <w:proofErr w:type="gramStart"/>
+      <w:r>
         <w:rPr>
           <w:rFonts w:ascii="Courier New" w:hAnsi="Courier New"/>
           <w:b/>
           <w:color w:val="FF0000"/>
           <w:sz w:val="20"/>
         </w:rPr>
-      </w:pPr>
+        <w:t>_ ._</w:t>
+      </w:r>
+      <w:proofErr w:type="gramEnd"/>
       <w:r>
         <w:rPr>
           <w:rFonts w:ascii="Courier New" w:hAnsi="Courier New"/>
@@ -466,7 +501,7 @@
           <w:color w:val="FF0000"/>
           <w:sz w:val="20"/>
         </w:rPr>
-        <w:t xml:space="preserve">  /  _  \  /   _____/\_   ___ \|   |   |   /  _  \________/  |_ </w:t>
+        <w:t xml:space="preserve">__.___     _____          __   </w:t>
       </w:r>
     </w:p>
     <w:p>
@@ -485,7 +520,7 @@
           <w:color w:val="FF0000"/>
           <w:sz w:val="20"/>
         </w:rPr>
-        <w:t xml:space="preserve"> /  /_\  \ \_____  \ /    \  \/|   |   |  /  /_\  \_  __ \   __\</w:t>
+        <w:t xml:space="preserve">  /  _  \  /   _____/\_   ___ \|   |   |   /  _  \________/  |_ </w:t>
       </w:r>
     </w:p>
     <w:p>
@@ -504,7 +539,7 @@
           <w:color w:val="FF0000"/>
           <w:sz w:val="20"/>
         </w:rPr>
-        <w:t xml:space="preserve">/    |    \/        \\     \___|   |   | /    |    \  | \/|  |  </w:t>
+        <w:t xml:space="preserve"> /  /_\  \ \_____  \ /    \  \/|   |   |  /  /_\  \_  __ \   __\</w:t>
       </w:r>
     </w:p>
     <w:p>
@@ -523,7 +558,7 @@
           <w:color w:val="FF0000"/>
           <w:sz w:val="20"/>
         </w:rPr>
-        <w:t xml:space="preserve">\____|__  /_______  / \______  /___|___| \____|__  /__|   |__|  </w:t>
+        <w:t xml:space="preserve">/    |    \/        \\     \___|   |   | /    |    \  | \/|  |  </w:t>
       </w:r>
     </w:p>
     <w:p>
@@ -542,13 +577,37 @@
           <w:color w:val="FF0000"/>
           <w:sz w:val="20"/>
         </w:rPr>
+        <w:t xml:space="preserve">\____|__  /_______  / \______  /___|___| \____|__  /__|   |__|  </w:t>
+      </w:r>
+    </w:p>
+    <w:p>
+      <w:pPr>
+        <w:rPr>
+          <w:rFonts w:ascii="Courier New" w:hAnsi="Courier New"/>
+          <w:b/>
+          <w:color w:val="FF0000"/>
+          <w:sz w:val="20"/>
+        </w:rPr>
+      </w:pPr>
+      <w:r>
+        <w:rPr>
+          <w:rFonts w:ascii="Courier New" w:hAnsi="Courier New"/>
+          <w:b/>
+          <w:color w:val="FF0000"/>
+          <w:sz w:val="20"/>
+        </w:rPr>
         <w:t xml:space="preserve">        \/        \/         \/                  \/</w:t>
       </w:r>
     </w:p>
     <w:p/>
     <w:p>
-      <w:r>
-        <w:t>to liven things up a bit.</w:t>
+      <w:proofErr w:type="gramStart"/>
+      <w:r>
+        <w:t>to</w:t>
+      </w:r>
+      <w:proofErr w:type="gramEnd"/>
+      <w:r>
+        <w:t xml:space="preserve"> liven things up a bit.</w:t>
       </w:r>
     </w:p>
     <w:p>
@@ -678,6 +737,7 @@
                       <w:sz w:val="16"/>
                     </w:rPr>
                   </w:pPr>
+                  <w:proofErr w:type="gramStart"/>
                   <w:r>
                     <w:rPr>
                       <w:rFonts w:ascii="Arial" w:hAnsi="Arial"/>
@@ -685,6 +745,7 @@
                     </w:rPr>
                     <w:t>applies</w:t>
                   </w:r>
+                  <w:proofErr w:type="gramEnd"/>
                 </w:p>
               </w:txbxContent>
             </v:textbox>
@@ -740,6 +801,7 @@
                       <w:sz w:val="16"/>
                     </w:rPr>
                   </w:pPr>
+                  <w:proofErr w:type="gramStart"/>
                   <w:r>
                     <w:rPr>
                       <w:rFonts w:ascii="Arial" w:hAnsi="Arial"/>
@@ -747,6 +809,7 @@
                     </w:rPr>
                     <w:t>plays</w:t>
                   </w:r>
+                  <w:proofErr w:type="gramEnd"/>
                 </w:p>
               </w:txbxContent>
             </v:textbox>
@@ -771,12 +834,21 @@
                       <w:sz w:val="16"/>
                     </w:rPr>
                   </w:pPr>
+                  <w:proofErr w:type="gramStart"/>
                   <w:r>
                     <w:rPr>
                       <w:rFonts w:ascii="Arial" w:hAnsi="Arial"/>
                       <w:sz w:val="16"/>
                     </w:rPr>
-                    <w:t>participate in</w:t>
+                    <w:t>participate</w:t>
+                  </w:r>
+                  <w:proofErr w:type="gramEnd"/>
+                  <w:r>
+                    <w:rPr>
+                      <w:rFonts w:ascii="Arial" w:hAnsi="Arial"/>
+                      <w:sz w:val="16"/>
+                    </w:rPr>
+                    <w:t xml:space="preserve"> in</w:t>
                   </w:r>
                 </w:p>
               </w:txbxContent>
@@ -861,12 +933,21 @@
                       <w:sz w:val="16"/>
                     </w:rPr>
                   </w:pPr>
+                  <w:proofErr w:type="gramStart"/>
                   <w:r>
                     <w:rPr>
                       <w:rFonts w:ascii="Arial" w:hAnsi="Arial"/>
                       <w:sz w:val="16"/>
                     </w:rPr>
-                    <w:t>defined by</w:t>
+                    <w:t>defined</w:t>
+                  </w:r>
+                  <w:proofErr w:type="gramEnd"/>
+                  <w:r>
+                    <w:rPr>
+                      <w:rFonts w:ascii="Arial" w:hAnsi="Arial"/>
+                      <w:sz w:val="16"/>
+                    </w:rPr>
+                    <w:t xml:space="preserve"> by</w:t>
                   </w:r>
                 </w:p>
               </w:txbxContent>
@@ -1184,7 +1265,15 @@
     </w:p>
     <w:p>
       <w:r>
-        <w:t>Following the core Agile principle of developing iteratively and in small increments, I’ve done a little up-front design work. This should be sufficient for the one or two planned iterations.</w:t>
+        <w:t xml:space="preserve">Following the core </w:t>
+      </w:r>
+      <w:proofErr w:type="gramStart"/>
+      <w:r>
+        <w:t>Agile</w:t>
+      </w:r>
+      <w:proofErr w:type="gramEnd"/>
+      <w:r>
+        <w:t xml:space="preserve"> principle of developing iteratively and in small increments, I’ve done a little up-front design work. This should be sufficient for the one or two planned iterations.</w:t>
       </w:r>
     </w:p>
     <w:p/>
@@ -1412,11 +1501,19 @@
           <w:numId w:val="4"/>
         </w:numPr>
       </w:pPr>
-      <w:r>
-        <w:rPr>
-          <w:b/>
-        </w:rPr>
-        <w:t xml:space="preserve">JUnit </w:t>
+      <w:proofErr w:type="spellStart"/>
+      <w:r>
+        <w:rPr>
+          <w:b/>
+        </w:rPr>
+        <w:t>JUnit</w:t>
+      </w:r>
+      <w:proofErr w:type="spellEnd"/>
+      <w:r>
+        <w:rPr>
+          <w:b/>
+        </w:rPr>
+        <w:t xml:space="preserve"> </w:t>
       </w:r>
       <w:r>
         <w:t>– for unit testing</w:t>
@@ -1430,11 +1527,19 @@
           <w:numId w:val="4"/>
         </w:numPr>
       </w:pPr>
-      <w:r>
-        <w:rPr>
-          <w:b/>
-        </w:rPr>
-        <w:t xml:space="preserve">Mockito </w:t>
+      <w:proofErr w:type="spellStart"/>
+      <w:r>
+        <w:rPr>
+          <w:b/>
+        </w:rPr>
+        <w:t>Mockito</w:t>
+      </w:r>
+      <w:proofErr w:type="spellEnd"/>
+      <w:r>
+        <w:rPr>
+          <w:b/>
+        </w:rPr>
+        <w:t xml:space="preserve"> </w:t>
       </w:r>
       <w:r>
         <w:t>– for mocking</w:t>
@@ -1448,11 +1553,19 @@
           <w:numId w:val="4"/>
         </w:numPr>
       </w:pPr>
-      <w:r>
-        <w:rPr>
-          <w:b/>
-        </w:rPr>
-        <w:t xml:space="preserve">GitHub </w:t>
+      <w:proofErr w:type="spellStart"/>
+      <w:r>
+        <w:rPr>
+          <w:b/>
+        </w:rPr>
+        <w:t>GitHub</w:t>
+      </w:r>
+      <w:proofErr w:type="spellEnd"/>
+      <w:r>
+        <w:rPr>
+          <w:b/>
+        </w:rPr>
+        <w:t xml:space="preserve"> </w:t>
       </w:r>
       <w:r>
         <w:t>– for source control</w:t>
@@ -1461,13 +1574,29 @@
     <w:p/>
     <w:p>
       <w:r>
-        <w:t>The source code can be found on GitHub, and should also be included with this document:</w:t>
+        <w:t xml:space="preserve">The source code can be found on </w:t>
+      </w:r>
+      <w:proofErr w:type="spellStart"/>
+      <w:r>
+        <w:t>GitHub</w:t>
+      </w:r>
+      <w:proofErr w:type="spellEnd"/>
+      <w:r>
+        <w:t>, and should also be included with this document:</w:t>
       </w:r>
       <w:r>
         <w:t xml:space="preserve"> </w:t>
       </w:r>
       <w:r>
-        <w:t>See the in-source JavaDoc and comments for code level documentation.</w:t>
+        <w:t xml:space="preserve">See the in-source </w:t>
+      </w:r>
+      <w:proofErr w:type="spellStart"/>
+      <w:r>
+        <w:t>JavaDoc</w:t>
+      </w:r>
+      <w:proofErr w:type="spellEnd"/>
+      <w:r>
+        <w:t xml:space="preserve"> and comments for code level documentation.</w:t>
       </w:r>
     </w:p>
     <w:p/>
@@ -1485,7 +1614,15 @@
         </w:numPr>
       </w:pPr>
       <w:r>
-        <w:t>I’m creating an explicit Token class; could use String but this seems cleaner.</w:t>
+        <w:t xml:space="preserve">I’m creating an explicit Token class; could use String but this </w:t>
+      </w:r>
+      <w:proofErr w:type="gramStart"/>
+      <w:r>
+        <w:t>seems</w:t>
+      </w:r>
+      <w:proofErr w:type="gramEnd"/>
+      <w:r>
+        <w:t xml:space="preserve"> cleaner.</w:t>
       </w:r>
     </w:p>
     <w:p>
@@ -1498,6 +1635,9 @@
       </w:pPr>
       <w:r>
         <w:t>Only performing rudimentary checking of edge cases</w:t>
+      </w:r>
+      <w:r>
+        <w:t xml:space="preserve"> in some classes.</w:t>
       </w:r>
     </w:p>
     <w:p/>

</xml_diff>